<commit_message>
added Expedia end date
</commit_message>
<xml_diff>
--- a/Ian McNaughton's resume.docx
+++ b/Ian McNaughton's resume.docx
@@ -1,6 +1,6 @@
 
 <file path=word/document.xml><?xml version="1.0" encoding="utf-8"?>
-<w:document xmlns:wpc="http://schemas.microsoft.com/office/word/2010/wordprocessingCanvas" xmlns:mo="http://schemas.microsoft.com/office/mac/office/2008/main" xmlns:mc="http://schemas.openxmlformats.org/markup-compatibility/2006" xmlns:mv="urn:schemas-microsoft-com:mac:vml" xmlns:o="urn:schemas-microsoft-com:office:office" xmlns:r="http://schemas.openxmlformats.org/officeDocument/2006/relationships" xmlns:m="http://schemas.openxmlformats.org/officeDocument/2006/math" xmlns:v="urn:schemas-microsoft-com:vml" xmlns:wp14="http://schemas.microsoft.com/office/word/2010/wordprocessingDrawing" xmlns:wp="http://schemas.openxmlformats.org/drawingml/2006/wordprocessingDrawing" xmlns:w10="urn:schemas-microsoft-com:office:word" xmlns:w="http://schemas.openxmlformats.org/wordprocessingml/2006/main" xmlns:w14="http://schemas.microsoft.com/office/word/2010/wordml" xmlns:w15="http://schemas.microsoft.com/office/word/2012/wordml" xmlns:wpg="http://schemas.microsoft.com/office/word/2010/wordprocessingGroup" xmlns:wpi="http://schemas.microsoft.com/office/word/2010/wordprocessingInk" xmlns:wne="http://schemas.microsoft.com/office/word/2006/wordml" xmlns:wps="http://schemas.microsoft.com/office/word/2010/wordprocessingShape" mc:Ignorable="w14 w15 wp14">
+<w:document xmlns:wpc="http://schemas.microsoft.com/office/word/2010/wordprocessingCanvas" xmlns:mo="http://schemas.microsoft.com/office/mac/office/2008/main" xmlns:mc="http://schemas.openxmlformats.org/markup-compatibility/2006" xmlns:mv="urn:schemas-microsoft-com:mac:vml" xmlns:o="urn:schemas-microsoft-com:office:office" xmlns:r="http://schemas.openxmlformats.org/officeDocument/2006/relationships" xmlns:m="http://schemas.openxmlformats.org/officeDocument/2006/math" xmlns:v="urn:schemas-microsoft-com:vml" xmlns:wp14="http://schemas.microsoft.com/office/word/2010/wordprocessingDrawing" xmlns:wp="http://schemas.openxmlformats.org/drawingml/2006/wordprocessingDrawing" xmlns:w10="urn:schemas-microsoft-com:office:word" xmlns:w="http://schemas.openxmlformats.org/wordprocessingml/2006/main" xmlns:w14="http://schemas.microsoft.com/office/word/2010/wordml" xmlns:w15="http://schemas.microsoft.com/office/word/2012/wordml" xmlns:wpg="http://schemas.microsoft.com/office/word/2010/wordprocessingGroup" xmlns:wpi="http://schemas.microsoft.com/office/word/2010/wordprocessingInk" xmlns:wne="http://schemas.microsoft.com/office/word/2006/wordml" xmlns:wps="http://schemas.microsoft.com/office/word/2010/wordprocessingShape" xmlns:a="http://schemas.openxmlformats.org/drawingml/2006/main" mc:Ignorable="w14 w15 wp14">
   <w:body>
     <w:p>
       <w:pPr>
@@ -13,8 +13,8 @@
           <w:szCs w:val="36"/>
         </w:rPr>
       </w:pPr>
-      <w:bookmarkStart w:id="0" w:name="0"/>
-      <w:bookmarkStart w:id="1" w:name="h.b0o0rrlqnxsx"/>
+      <w:bookmarkStart w:name="0" w:id="0"/>
+      <w:bookmarkStart w:name="h.b0o0rrlqnxsx" w:id="1"/>
       <w:bookmarkEnd w:id="0"/>
       <w:bookmarkEnd w:id="1"/>
       <w:r>
@@ -91,7 +91,7 @@
                 <w:color w:val="000000"/>
               </w:rPr>
             </w:pPr>
-            <w:bookmarkStart w:id="2" w:name="h.f6e8k9pbejri"/>
+            <w:bookmarkStart w:name="h.f6e8k9pbejri" w:id="2"/>
             <w:bookmarkEnd w:id="2"/>
             <w:r>
               <w:rPr>
@@ -202,8 +202,8 @@
                 </mc:Choice>
                 <mc:Fallback xmlns:w16se="http://schemas.microsoft.com/office/word/2015/wordml/symex" xmlns:cx5="http://schemas.microsoft.com/office/drawing/2016/5/11/chartex" xmlns:cx4="http://schemas.microsoft.com/office/drawing/2016/5/10/chartex" xmlns:cx3="http://schemas.microsoft.com/office/drawing/2016/5/9/chartex" xmlns:cx2="http://schemas.microsoft.com/office/drawing/2015/10/21/chartex" xmlns:cx1="http://schemas.microsoft.com/office/drawing/2015/9/8/chartex" xmlns:cx="http://schemas.microsoft.com/office/drawing/2014/chartex">
                   <w:pict>
-                    <v:line w14:anchorId="29F99917" id="Straight Connector 1" o:spid="_x0000_s1026" style="position:absolute;flip:y;z-index:251659264;visibility:visible;mso-wrap-style:square;mso-width-percent:0;mso-height-percent:0;mso-wrap-distance-left:9pt;mso-wrap-distance-top:0;mso-wrap-distance-right:9pt;mso-wrap-distance-bottom:0;mso-position-horizontal:absolute;mso-position-horizontal-relative:text;mso-position-vertical:absolute;mso-position-vertical-relative:text;mso-width-percent:0;mso-height-percent:0;mso-width-relative:margin;mso-height-relative:margin" from="-45pt,18.95pt" to="500.7pt,19.7pt" o:gfxdata="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" strokecolor="black [3200]" strokeweight="2pt">
-                      <v:shadow on="t" color="black" opacity="24903f" origin=",.5" offset="0,.55556mm"/>
+                    <v:line id="Straight Connector 1" style="position:absolute;flip:y;z-index:251659264;visibility:visible;mso-wrap-style:square;mso-width-percent:0;mso-height-percent:0;mso-wrap-distance-left:9pt;mso-wrap-distance-top:0;mso-wrap-distance-right:9pt;mso-wrap-distance-bottom:0;mso-position-horizontal:absolute;mso-position-horizontal-relative:text;mso-position-vertical:absolute;mso-position-vertical-relative:text;mso-width-percent:0;mso-height-percent:0;mso-width-relative:margin;mso-height-relative:margin" o:spid="_x0000_s1026" strokecolor="black [3200]" strokeweight="2pt" from="-45pt,18.95pt" to="500.7pt,19.7pt" w14:anchorId="29F99917" o:gfxdata="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">
+                      <v:shadow on="t" color="black" opacity="24903f" offset="0,.55556mm" origin=",.5"/>
                     </v:line>
                   </w:pict>
                 </mc:Fallback>
@@ -223,7 +223,7 @@
               </w:rPr>
               <w:t xml:space="preserve">mail: </w:t>
             </w:r>
-            <w:hyperlink r:id="rId6" w:history="1">
+            <w:hyperlink w:history="1" r:id="rId6">
               <w:r>
                 <w:rPr>
                   <w:rFonts w:eastAsia="Times New Roman" w:cstheme="minorHAnsi"/>
@@ -348,7 +348,7 @@
           <w:szCs w:val="28"/>
         </w:rPr>
       </w:pPr>
-      <w:bookmarkStart w:id="3" w:name="h.wgvmqbogq48a"/>
+      <w:bookmarkStart w:name="h.wgvmqbogq48a" w:id="3"/>
       <w:bookmarkEnd w:id="3"/>
       <w:r>
         <w:rPr>
@@ -540,8 +540,8 @@
           </mc:Choice>
           <mc:Fallback xmlns:w16se="http://schemas.microsoft.com/office/word/2015/wordml/symex" xmlns:cx5="http://schemas.microsoft.com/office/drawing/2016/5/11/chartex" xmlns:cx4="http://schemas.microsoft.com/office/drawing/2016/5/10/chartex" xmlns:cx3="http://schemas.microsoft.com/office/drawing/2016/5/9/chartex" xmlns:cx2="http://schemas.microsoft.com/office/drawing/2015/10/21/chartex" xmlns:cx1="http://schemas.microsoft.com/office/drawing/2015/9/8/chartex" xmlns:cx="http://schemas.microsoft.com/office/drawing/2014/chartex">
             <w:pict>
-              <v:line w14:anchorId="1597593B" id="Straight Connector 4" o:spid="_x0000_s1026" style="position:absolute;z-index:251665408;visibility:visible;mso-wrap-style:square;mso-width-percent:0;mso-wrap-distance-left:9pt;mso-wrap-distance-top:0;mso-wrap-distance-right:9pt;mso-wrap-distance-bottom:0;mso-position-horizontal:absolute;mso-position-horizontal-relative:text;mso-position-vertical:absolute;mso-position-vertical-relative:text;mso-width-percent:0;mso-width-relative:margin" from="-35.85pt,9.35pt" to="503.85pt,9.35pt" o:gfxdata="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" strokecolor="black [3200]" strokeweight="2pt">
-                <v:shadow on="t" color="black" opacity="24903f" origin=",.5" offset="0,.55556mm"/>
+              <v:line id="Straight Connector 4" style="position:absolute;z-index:251665408;visibility:visible;mso-wrap-style:square;mso-width-percent:0;mso-wrap-distance-left:9pt;mso-wrap-distance-top:0;mso-wrap-distance-right:9pt;mso-wrap-distance-bottom:0;mso-position-horizontal:absolute;mso-position-horizontal-relative:text;mso-position-vertical:absolute;mso-position-vertical-relative:text;mso-width-percent:0;mso-width-relative:margin" o:spid="_x0000_s1026" strokecolor="black [3200]" strokeweight="2pt" from="-35.85pt,9.35pt" to="503.85pt,9.35pt" w14:anchorId="1597593B" o:gfxdata="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">
+                <v:shadow on="t" color="black" opacity="24903f" offset="0,.55556mm" origin=",.5"/>
               </v:line>
             </w:pict>
           </mc:Fallback>
@@ -601,12 +601,12 @@
         <w:tblStyle w:val="TableGrid"/>
         <w:tblW w:w="0" w:type="auto"/>
         <w:tblBorders>
-          <w:top w:val="none" w:sz="0" w:space="0" w:color="auto"/>
-          <w:left w:val="none" w:sz="0" w:space="0" w:color="auto"/>
-          <w:bottom w:val="none" w:sz="0" w:space="0" w:color="auto"/>
-          <w:right w:val="none" w:sz="0" w:space="0" w:color="auto"/>
-          <w:insideH w:val="none" w:sz="0" w:space="0" w:color="auto"/>
-          <w:insideV w:val="none" w:sz="0" w:space="0" w:color="auto"/>
+          <w:top w:val="none" w:color="auto" w:sz="0" w:space="0"/>
+          <w:left w:val="none" w:color="auto" w:sz="0" w:space="0"/>
+          <w:bottom w:val="none" w:color="auto" w:sz="0" w:space="0"/>
+          <w:right w:val="none" w:color="auto" w:sz="0" w:space="0"/>
+          <w:insideH w:val="none" w:color="auto" w:sz="0" w:space="0"/>
+          <w:insideV w:val="none" w:color="auto" w:sz="0" w:space="0"/>
         </w:tblBorders>
         <w:tblLook w:val="04A0" w:firstRow="1" w:lastRow="0" w:firstColumn="1" w:lastColumn="0" w:noHBand="0" w:noVBand="1"/>
       </w:tblPr>
@@ -926,7 +926,7 @@
             </w:r>
           </w:p>
         </w:tc>
-        <w:bookmarkStart w:id="4" w:name="_GoBack"/>
+        <w:bookmarkStart w:name="_GoBack" w:id="4"/>
         <w:bookmarkEnd w:id="4"/>
       </w:tr>
       <w:tr>
@@ -1125,8 +1125,8 @@
           </mc:Choice>
           <mc:Fallback xmlns:w16se="http://schemas.microsoft.com/office/word/2015/wordml/symex" xmlns:cx5="http://schemas.microsoft.com/office/drawing/2016/5/11/chartex" xmlns:cx4="http://schemas.microsoft.com/office/drawing/2016/5/10/chartex" xmlns:cx3="http://schemas.microsoft.com/office/drawing/2016/5/9/chartex" xmlns:cx2="http://schemas.microsoft.com/office/drawing/2015/10/21/chartex" xmlns:cx1="http://schemas.microsoft.com/office/drawing/2015/9/8/chartex" xmlns:cx="http://schemas.microsoft.com/office/drawing/2014/chartex">
             <w:pict>
-              <v:line w14:anchorId="6CBF3BE0" id="Straight Connector 2" o:spid="_x0000_s1026" style="position:absolute;z-index:251661312;visibility:visible;mso-wrap-style:square;mso-width-percent:0;mso-wrap-distance-left:9pt;mso-wrap-distance-top:0;mso-wrap-distance-right:9pt;mso-wrap-distance-bottom:0;mso-position-horizontal:absolute;mso-position-horizontal-relative:text;mso-position-vertical:absolute;mso-position-vertical-relative:text;mso-width-percent:0;mso-width-relative:margin" from="-35.85pt,18.1pt" to="503.85pt,18.1pt" o:gfxdata="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" strokecolor="black [3200]" strokeweight="2pt">
-                <v:shadow on="t" color="black" opacity="24903f" origin=",.5" offset="0,.55556mm"/>
+              <v:line id="Straight Connector 2" style="position:absolute;z-index:251661312;visibility:visible;mso-wrap-style:square;mso-width-percent:0;mso-wrap-distance-left:9pt;mso-wrap-distance-top:0;mso-wrap-distance-right:9pt;mso-wrap-distance-bottom:0;mso-position-horizontal:absolute;mso-position-horizontal-relative:text;mso-position-vertical:absolute;mso-position-vertical-relative:text;mso-width-percent:0;mso-width-relative:margin" o:spid="_x0000_s1026" strokecolor="black [3200]" strokeweight="2pt" from="-35.85pt,18.1pt" to="503.85pt,18.1pt" w14:anchorId="6CBF3BE0" o:gfxdata="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">
+                <v:shadow on="t" color="black" opacity="24903f" offset="0,.55556mm" origin=",.5"/>
               </v:line>
             </w:pict>
           </mc:Fallback>
@@ -1156,7 +1156,7 @@
           <w:szCs w:val="28"/>
         </w:rPr>
       </w:pPr>
-      <w:bookmarkStart w:id="5" w:name="h.8o576f2m1t6w"/>
+      <w:bookmarkStart w:name="h.8o576f2m1t6w" w:id="5"/>
       <w:bookmarkEnd w:id="5"/>
       <w:r>
         <w:rPr>
@@ -1195,14 +1195,15 @@
         </w:rPr>
       </w:pPr>
     </w:p>
-    <w:p>
+    <w:p w14:noSpellErr="1">
       <w:pPr>
         <w:spacing w:after="0" w:line="240" w:lineRule="auto"/>
         <w:ind w:firstLine="360"/>
         <w:rPr>
-          <w:rFonts w:eastAsia="Times New Roman" w:cstheme="minorHAnsi"/>
-          <w:b/>
-          <w:color w:val="000000"/>
+          <w:rFonts w:eastAsia="Times New Roman" w:cs="Calibri" w:cstheme="minorAscii"/>
+          <w:b w:val="1"/>
+          <w:bCs w:val="1"/>
+          <w:color w:val="000000" w:themeColor="text1" w:themeTint="FF" w:themeShade="FF"/>
           <w:sz w:val="24"/>
           <w:szCs w:val="24"/>
           <w:u w:val="single"/>
@@ -1210,9 +1211,10 @@
       </w:pPr>
       <w:r>
         <w:rPr>
-          <w:rFonts w:eastAsia="Times New Roman" w:cstheme="minorHAnsi"/>
-          <w:b/>
-          <w:color w:val="000000"/>
+          <w:rFonts w:eastAsia="Times New Roman" w:cs="Calibri" w:cstheme="minorAscii"/>
+          <w:b w:val="1"/>
+          <w:bCs w:val="1"/>
+          <w:color w:val="000000" w:themeColor="text1" w:themeTint="FF" w:themeShade="FF"/>
           <w:sz w:val="24"/>
           <w:szCs w:val="24"/>
           <w:u w:val="single"/>
@@ -1221,14 +1223,39 @@
       </w:r>
       <w:r>
         <w:rPr>
-          <w:rFonts w:eastAsia="Times New Roman" w:cstheme="minorHAnsi"/>
-          <w:b/>
-          <w:color w:val="000000"/>
+          <w:rFonts w:eastAsia="Times New Roman" w:cs="Calibri" w:cstheme="minorAscii"/>
+          <w:b w:val="1"/>
+          <w:bCs w:val="1"/>
+          <w:color w:val="000000" w:themeColor="text1" w:themeTint="FF" w:themeShade="FF"/>
           <w:sz w:val="24"/>
           <w:szCs w:val="24"/>
           <w:u w:val="single"/>
         </w:rPr>
-        <w:t xml:space="preserve"> – Expedia: San Francisco, CA (Sep 2015 – Current)</w:t>
+        <w:t xml:space="preserve"> – Expedia: San Francisco, CA (Sep 2015 – </w:t>
+      </w:r>
+      <w:r>
+        <w:rPr>
+          <w:rFonts w:eastAsia="Times New Roman" w:cs="Calibri" w:cstheme="minorAscii"/>
+          <w:b w:val="1"/>
+          <w:bCs w:val="1"/>
+          <w:color w:val="000000" w:themeColor="text1" w:themeTint="FF" w:themeShade="FF"/>
+          <w:sz w:val="24"/>
+          <w:szCs w:val="24"/>
+          <w:u w:val="single"/>
+        </w:rPr>
+        <w:t>Jun 2017</w:t>
+      </w:r>
+      <w:r>
+        <w:rPr>
+          <w:rFonts w:eastAsia="Times New Roman" w:cs="Calibri" w:cstheme="minorAscii"/>
+          <w:b w:val="1"/>
+          <w:bCs w:val="1"/>
+          <w:color w:val="000000" w:themeColor="text1" w:themeTint="FF" w:themeShade="FF"/>
+          <w:sz w:val="24"/>
+          <w:szCs w:val="24"/>
+          <w:u w:val="single"/>
+        </w:rPr>
+        <w:t>)</w:t>
       </w:r>
     </w:p>
     <w:p>
@@ -1839,8 +1866,8 @@
           </mc:Choice>
           <mc:Fallback xmlns:w16se="http://schemas.microsoft.com/office/word/2015/wordml/symex" xmlns:cx5="http://schemas.microsoft.com/office/drawing/2016/5/11/chartex" xmlns:cx4="http://schemas.microsoft.com/office/drawing/2016/5/10/chartex" xmlns:cx3="http://schemas.microsoft.com/office/drawing/2016/5/9/chartex" xmlns:cx2="http://schemas.microsoft.com/office/drawing/2015/10/21/chartex" xmlns:cx1="http://schemas.microsoft.com/office/drawing/2015/9/8/chartex" xmlns:cx="http://schemas.microsoft.com/office/drawing/2014/chartex">
             <w:pict>
-              <v:line w14:anchorId="26F3404F" id="Straight Connector 3" o:spid="_x0000_s1026" style="position:absolute;z-index:251663360;visibility:visible;mso-wrap-style:square;mso-width-percent:0;mso-wrap-distance-left:9pt;mso-wrap-distance-top:0;mso-wrap-distance-right:9pt;mso-wrap-distance-bottom:0;mso-position-horizontal:absolute;mso-position-horizontal-relative:text;mso-position-vertical:absolute;mso-position-vertical-relative:text;mso-width-percent:0;mso-width-relative:margin" from="-35.4pt,17.2pt" to="504.3pt,17.2pt" o:gfxdata="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" strokecolor="black [3200]" strokeweight="2pt">
-                <v:shadow on="t" color="black" opacity="24903f" origin=",.5" offset="0,.55556mm"/>
+              <v:line id="Straight Connector 3" style="position:absolute;z-index:251663360;visibility:visible;mso-wrap-style:square;mso-width-percent:0;mso-wrap-distance-left:9pt;mso-wrap-distance-top:0;mso-wrap-distance-right:9pt;mso-wrap-distance-bottom:0;mso-position-horizontal:absolute;mso-position-horizontal-relative:text;mso-position-vertical:absolute;mso-position-vertical-relative:text;mso-width-percent:0;mso-width-relative:margin" o:spid="_x0000_s1026" strokecolor="black [3200]" strokeweight="2pt" from="-35.4pt,17.2pt" to="504.3pt,17.2pt" w14:anchorId="26F3404F" o:gfxdata="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">
+                <v:shadow on="t" color="black" opacity="24903f" offset="0,.55556mm" origin=",.5"/>
               </v:line>
             </w:pict>
           </mc:Fallback>
@@ -1881,7 +1908,7 @@
           <w:szCs w:val="28"/>
         </w:rPr>
       </w:pPr>
-      <w:bookmarkStart w:id="6" w:name="h.l32k3zgysppf"/>
+      <w:bookmarkStart w:name="h.l32k3zgysppf" w:id="6"/>
       <w:bookmarkEnd w:id="6"/>
       <w:r>
         <w:rPr>
@@ -1991,7 +2018,7 @@
       </w:r>
     </w:p>
     <w:sectPr>
-      <w:pgSz w:w="12240" w:h="15840"/>
+      <w:pgSz w:w="12240" w:h="15840" w:orient="portrait"/>
       <w:pgMar w:top="1080" w:right="1440" w:bottom="1440" w:left="1440" w:header="720" w:footer="720" w:gutter="0"/>
       <w:cols w:space="720"/>
       <w:docGrid w:linePitch="360"/>
@@ -2015,7 +2042,7 @@
         <w:ind w:left="720" w:hanging="360"/>
       </w:pPr>
       <w:rPr>
-        <w:rFonts w:ascii="Symbol" w:hAnsi="Symbol" w:hint="default"/>
+        <w:rFonts w:hint="default" w:ascii="Symbol" w:hAnsi="Symbol"/>
       </w:rPr>
     </w:lvl>
     <w:lvl w:ilvl="1" w:tplc="04090003" w:tentative="1">
@@ -2027,7 +2054,7 @@
         <w:ind w:left="1440" w:hanging="360"/>
       </w:pPr>
       <w:rPr>
-        <w:rFonts w:ascii="Courier New" w:hAnsi="Courier New" w:cs="Courier New" w:hint="default"/>
+        <w:rFonts w:hint="default" w:ascii="Courier New" w:hAnsi="Courier New" w:cs="Courier New"/>
       </w:rPr>
     </w:lvl>
     <w:lvl w:ilvl="2" w:tplc="04090005" w:tentative="1">
@@ -2039,7 +2066,7 @@
         <w:ind w:left="2160" w:hanging="360"/>
       </w:pPr>
       <w:rPr>
-        <w:rFonts w:ascii="Wingdings" w:hAnsi="Wingdings" w:hint="default"/>
+        <w:rFonts w:hint="default" w:ascii="Wingdings" w:hAnsi="Wingdings"/>
       </w:rPr>
     </w:lvl>
     <w:lvl w:ilvl="3" w:tplc="04090001" w:tentative="1">
@@ -2051,7 +2078,7 @@
         <w:ind w:left="2880" w:hanging="360"/>
       </w:pPr>
       <w:rPr>
-        <w:rFonts w:ascii="Symbol" w:hAnsi="Symbol" w:hint="default"/>
+        <w:rFonts w:hint="default" w:ascii="Symbol" w:hAnsi="Symbol"/>
       </w:rPr>
     </w:lvl>
     <w:lvl w:ilvl="4" w:tplc="04090003" w:tentative="1">
@@ -2063,7 +2090,7 @@
         <w:ind w:left="3600" w:hanging="360"/>
       </w:pPr>
       <w:rPr>
-        <w:rFonts w:ascii="Courier New" w:hAnsi="Courier New" w:cs="Courier New" w:hint="default"/>
+        <w:rFonts w:hint="default" w:ascii="Courier New" w:hAnsi="Courier New" w:cs="Courier New"/>
       </w:rPr>
     </w:lvl>
     <w:lvl w:ilvl="5" w:tplc="04090005" w:tentative="1">
@@ -2075,7 +2102,7 @@
         <w:ind w:left="4320" w:hanging="360"/>
       </w:pPr>
       <w:rPr>
-        <w:rFonts w:ascii="Wingdings" w:hAnsi="Wingdings" w:hint="default"/>
+        <w:rFonts w:hint="default" w:ascii="Wingdings" w:hAnsi="Wingdings"/>
       </w:rPr>
     </w:lvl>
     <w:lvl w:ilvl="6" w:tplc="04090001" w:tentative="1">
@@ -2087,7 +2114,7 @@
         <w:ind w:left="5040" w:hanging="360"/>
       </w:pPr>
       <w:rPr>
-        <w:rFonts w:ascii="Symbol" w:hAnsi="Symbol" w:hint="default"/>
+        <w:rFonts w:hint="default" w:ascii="Symbol" w:hAnsi="Symbol"/>
       </w:rPr>
     </w:lvl>
     <w:lvl w:ilvl="7" w:tplc="04090003" w:tentative="1">
@@ -2099,7 +2126,7 @@
         <w:ind w:left="5760" w:hanging="360"/>
       </w:pPr>
       <w:rPr>
-        <w:rFonts w:ascii="Courier New" w:hAnsi="Courier New" w:cs="Courier New" w:hint="default"/>
+        <w:rFonts w:hint="default" w:ascii="Courier New" w:hAnsi="Courier New" w:cs="Courier New"/>
       </w:rPr>
     </w:lvl>
     <w:lvl w:ilvl="8" w:tplc="04090005" w:tentative="1">
@@ -2111,7 +2138,7 @@
         <w:ind w:left="6480" w:hanging="360"/>
       </w:pPr>
       <w:rPr>
-        <w:rFonts w:ascii="Wingdings" w:hAnsi="Wingdings" w:hint="default"/>
+        <w:rFonts w:hint="default" w:ascii="Wingdings" w:hAnsi="Wingdings"/>
       </w:rPr>
     </w:lvl>
   </w:abstractNum>
@@ -2131,7 +2158,7 @@
         <w:ind w:left="720" w:hanging="360"/>
       </w:pPr>
       <w:rPr>
-        <w:rFonts w:ascii="Symbol" w:hAnsi="Symbol" w:hint="default"/>
+        <w:rFonts w:hint="default" w:ascii="Symbol" w:hAnsi="Symbol"/>
         <w:sz w:val="20"/>
       </w:rPr>
     </w:lvl>
@@ -2147,7 +2174,7 @@
         <w:ind w:left="1440" w:hanging="360"/>
       </w:pPr>
       <w:rPr>
-        <w:rFonts w:ascii="Courier New" w:hAnsi="Courier New" w:hint="default"/>
+        <w:rFonts w:hint="default" w:ascii="Courier New" w:hAnsi="Courier New"/>
         <w:sz w:val="20"/>
       </w:rPr>
     </w:lvl>
@@ -2163,7 +2190,7 @@
         <w:ind w:left="2160" w:hanging="360"/>
       </w:pPr>
       <w:rPr>
-        <w:rFonts w:ascii="Wingdings" w:hAnsi="Wingdings" w:hint="default"/>
+        <w:rFonts w:hint="default" w:ascii="Wingdings" w:hAnsi="Wingdings"/>
         <w:sz w:val="20"/>
       </w:rPr>
     </w:lvl>
@@ -2179,7 +2206,7 @@
         <w:ind w:left="2880" w:hanging="360"/>
       </w:pPr>
       <w:rPr>
-        <w:rFonts w:ascii="Wingdings" w:hAnsi="Wingdings" w:hint="default"/>
+        <w:rFonts w:hint="default" w:ascii="Wingdings" w:hAnsi="Wingdings"/>
         <w:sz w:val="20"/>
       </w:rPr>
     </w:lvl>
@@ -2195,7 +2222,7 @@
         <w:ind w:left="3600" w:hanging="360"/>
       </w:pPr>
       <w:rPr>
-        <w:rFonts w:ascii="Wingdings" w:hAnsi="Wingdings" w:hint="default"/>
+        <w:rFonts w:hint="default" w:ascii="Wingdings" w:hAnsi="Wingdings"/>
         <w:sz w:val="20"/>
       </w:rPr>
     </w:lvl>
@@ -2211,7 +2238,7 @@
         <w:ind w:left="4320" w:hanging="360"/>
       </w:pPr>
       <w:rPr>
-        <w:rFonts w:ascii="Wingdings" w:hAnsi="Wingdings" w:hint="default"/>
+        <w:rFonts w:hint="default" w:ascii="Wingdings" w:hAnsi="Wingdings"/>
         <w:sz w:val="20"/>
       </w:rPr>
     </w:lvl>
@@ -2227,7 +2254,7 @@
         <w:ind w:left="5040" w:hanging="360"/>
       </w:pPr>
       <w:rPr>
-        <w:rFonts w:ascii="Wingdings" w:hAnsi="Wingdings" w:hint="default"/>
+        <w:rFonts w:hint="default" w:ascii="Wingdings" w:hAnsi="Wingdings"/>
         <w:sz w:val="20"/>
       </w:rPr>
     </w:lvl>
@@ -2243,7 +2270,7 @@
         <w:ind w:left="5760" w:hanging="360"/>
       </w:pPr>
       <w:rPr>
-        <w:rFonts w:ascii="Wingdings" w:hAnsi="Wingdings" w:hint="default"/>
+        <w:rFonts w:hint="default" w:ascii="Wingdings" w:hAnsi="Wingdings"/>
         <w:sz w:val="20"/>
       </w:rPr>
     </w:lvl>
@@ -2259,7 +2286,7 @@
         <w:ind w:left="6480" w:hanging="360"/>
       </w:pPr>
       <w:rPr>
-        <w:rFonts w:ascii="Wingdings" w:hAnsi="Wingdings" w:hint="default"/>
+        <w:rFonts w:hint="default" w:ascii="Wingdings" w:hAnsi="Wingdings"/>
         <w:sz w:val="20"/>
       </w:rPr>
     </w:lvl>
@@ -2277,7 +2304,7 @@
         <w:ind w:left="1080" w:hanging="360"/>
       </w:pPr>
       <w:rPr>
-        <w:rFonts w:ascii="Symbol" w:hAnsi="Symbol" w:hint="default"/>
+        <w:rFonts w:hint="default" w:ascii="Symbol" w:hAnsi="Symbol"/>
       </w:rPr>
     </w:lvl>
     <w:lvl w:ilvl="1" w:tplc="04090003" w:tentative="1">
@@ -2289,7 +2316,7 @@
         <w:ind w:left="1800" w:hanging="360"/>
       </w:pPr>
       <w:rPr>
-        <w:rFonts w:ascii="Courier New" w:hAnsi="Courier New" w:cs="Courier New" w:hint="default"/>
+        <w:rFonts w:hint="default" w:ascii="Courier New" w:hAnsi="Courier New" w:cs="Courier New"/>
       </w:rPr>
     </w:lvl>
     <w:lvl w:ilvl="2" w:tplc="04090005" w:tentative="1">
@@ -2301,7 +2328,7 @@
         <w:ind w:left="2520" w:hanging="360"/>
       </w:pPr>
       <w:rPr>
-        <w:rFonts w:ascii="Wingdings" w:hAnsi="Wingdings" w:hint="default"/>
+        <w:rFonts w:hint="default" w:ascii="Wingdings" w:hAnsi="Wingdings"/>
       </w:rPr>
     </w:lvl>
     <w:lvl w:ilvl="3" w:tplc="04090001" w:tentative="1">
@@ -2313,7 +2340,7 @@
         <w:ind w:left="3240" w:hanging="360"/>
       </w:pPr>
       <w:rPr>
-        <w:rFonts w:ascii="Symbol" w:hAnsi="Symbol" w:hint="default"/>
+        <w:rFonts w:hint="default" w:ascii="Symbol" w:hAnsi="Symbol"/>
       </w:rPr>
     </w:lvl>
     <w:lvl w:ilvl="4" w:tplc="04090003" w:tentative="1">
@@ -2325,7 +2352,7 @@
         <w:ind w:left="3960" w:hanging="360"/>
       </w:pPr>
       <w:rPr>
-        <w:rFonts w:ascii="Courier New" w:hAnsi="Courier New" w:cs="Courier New" w:hint="default"/>
+        <w:rFonts w:hint="default" w:ascii="Courier New" w:hAnsi="Courier New" w:cs="Courier New"/>
       </w:rPr>
     </w:lvl>
     <w:lvl w:ilvl="5" w:tplc="04090005" w:tentative="1">
@@ -2337,7 +2364,7 @@
         <w:ind w:left="4680" w:hanging="360"/>
       </w:pPr>
       <w:rPr>
-        <w:rFonts w:ascii="Wingdings" w:hAnsi="Wingdings" w:hint="default"/>
+        <w:rFonts w:hint="default" w:ascii="Wingdings" w:hAnsi="Wingdings"/>
       </w:rPr>
     </w:lvl>
     <w:lvl w:ilvl="6" w:tplc="04090001" w:tentative="1">
@@ -2349,7 +2376,7 @@
         <w:ind w:left="5400" w:hanging="360"/>
       </w:pPr>
       <w:rPr>
-        <w:rFonts w:ascii="Symbol" w:hAnsi="Symbol" w:hint="default"/>
+        <w:rFonts w:hint="default" w:ascii="Symbol" w:hAnsi="Symbol"/>
       </w:rPr>
     </w:lvl>
     <w:lvl w:ilvl="7" w:tplc="04090003" w:tentative="1">
@@ -2361,7 +2388,7 @@
         <w:ind w:left="6120" w:hanging="360"/>
       </w:pPr>
       <w:rPr>
-        <w:rFonts w:ascii="Courier New" w:hAnsi="Courier New" w:cs="Courier New" w:hint="default"/>
+        <w:rFonts w:hint="default" w:ascii="Courier New" w:hAnsi="Courier New" w:cs="Courier New"/>
       </w:rPr>
     </w:lvl>
     <w:lvl w:ilvl="8" w:tplc="04090005" w:tentative="1">
@@ -2373,7 +2400,7 @@
         <w:ind w:left="6840" w:hanging="360"/>
       </w:pPr>
       <w:rPr>
-        <w:rFonts w:ascii="Wingdings" w:hAnsi="Wingdings" w:hint="default"/>
+        <w:rFonts w:hint="default" w:ascii="Wingdings" w:hAnsi="Wingdings"/>
       </w:rPr>
     </w:lvl>
   </w:abstractNum>
@@ -2393,7 +2420,7 @@
         <w:ind w:left="720" w:hanging="360"/>
       </w:pPr>
       <w:rPr>
-        <w:rFonts w:ascii="Symbol" w:hAnsi="Symbol" w:hint="default"/>
+        <w:rFonts w:hint="default" w:ascii="Symbol" w:hAnsi="Symbol"/>
         <w:sz w:val="20"/>
       </w:rPr>
     </w:lvl>
@@ -2409,7 +2436,7 @@
         <w:ind w:left="1440" w:hanging="360"/>
       </w:pPr>
       <w:rPr>
-        <w:rFonts w:ascii="Courier New" w:hAnsi="Courier New" w:hint="default"/>
+        <w:rFonts w:hint="default" w:ascii="Courier New" w:hAnsi="Courier New"/>
         <w:sz w:val="20"/>
       </w:rPr>
     </w:lvl>
@@ -2425,7 +2452,7 @@
         <w:ind w:left="2160" w:hanging="360"/>
       </w:pPr>
       <w:rPr>
-        <w:rFonts w:ascii="Wingdings" w:hAnsi="Wingdings" w:hint="default"/>
+        <w:rFonts w:hint="default" w:ascii="Wingdings" w:hAnsi="Wingdings"/>
         <w:sz w:val="20"/>
       </w:rPr>
     </w:lvl>
@@ -2441,7 +2468,7 @@
         <w:ind w:left="2880" w:hanging="360"/>
       </w:pPr>
       <w:rPr>
-        <w:rFonts w:ascii="Wingdings" w:hAnsi="Wingdings" w:hint="default"/>
+        <w:rFonts w:hint="default" w:ascii="Wingdings" w:hAnsi="Wingdings"/>
         <w:sz w:val="20"/>
       </w:rPr>
     </w:lvl>
@@ -2457,7 +2484,7 @@
         <w:ind w:left="3600" w:hanging="360"/>
       </w:pPr>
       <w:rPr>
-        <w:rFonts w:ascii="Wingdings" w:hAnsi="Wingdings" w:hint="default"/>
+        <w:rFonts w:hint="default" w:ascii="Wingdings" w:hAnsi="Wingdings"/>
         <w:sz w:val="20"/>
       </w:rPr>
     </w:lvl>
@@ -2473,7 +2500,7 @@
         <w:ind w:left="4320" w:hanging="360"/>
       </w:pPr>
       <w:rPr>
-        <w:rFonts w:ascii="Wingdings" w:hAnsi="Wingdings" w:hint="default"/>
+        <w:rFonts w:hint="default" w:ascii="Wingdings" w:hAnsi="Wingdings"/>
         <w:sz w:val="20"/>
       </w:rPr>
     </w:lvl>
@@ -2489,7 +2516,7 @@
         <w:ind w:left="5040" w:hanging="360"/>
       </w:pPr>
       <w:rPr>
-        <w:rFonts w:ascii="Wingdings" w:hAnsi="Wingdings" w:hint="default"/>
+        <w:rFonts w:hint="default" w:ascii="Wingdings" w:hAnsi="Wingdings"/>
         <w:sz w:val="20"/>
       </w:rPr>
     </w:lvl>
@@ -2505,7 +2532,7 @@
         <w:ind w:left="5760" w:hanging="360"/>
       </w:pPr>
       <w:rPr>
-        <w:rFonts w:ascii="Wingdings" w:hAnsi="Wingdings" w:hint="default"/>
+        <w:rFonts w:hint="default" w:ascii="Wingdings" w:hAnsi="Wingdings"/>
         <w:sz w:val="20"/>
       </w:rPr>
     </w:lvl>
@@ -2521,7 +2548,7 @@
         <w:ind w:left="6480" w:hanging="360"/>
       </w:pPr>
       <w:rPr>
-        <w:rFonts w:ascii="Wingdings" w:hAnsi="Wingdings" w:hint="default"/>
+        <w:rFonts w:hint="default" w:ascii="Wingdings" w:hAnsi="Wingdings"/>
         <w:sz w:val="20"/>
       </w:rPr>
     </w:lvl>
@@ -2539,7 +2566,7 @@
         <w:ind w:left="1080" w:hanging="360"/>
       </w:pPr>
       <w:rPr>
-        <w:rFonts w:ascii="Symbol" w:hAnsi="Symbol" w:hint="default"/>
+        <w:rFonts w:hint="default" w:ascii="Symbol" w:hAnsi="Symbol"/>
       </w:rPr>
     </w:lvl>
     <w:lvl w:ilvl="1" w:tplc="04090003" w:tentative="1">
@@ -2551,7 +2578,7 @@
         <w:ind w:left="1800" w:hanging="360"/>
       </w:pPr>
       <w:rPr>
-        <w:rFonts w:ascii="Courier New" w:hAnsi="Courier New" w:cs="Courier New" w:hint="default"/>
+        <w:rFonts w:hint="default" w:ascii="Courier New" w:hAnsi="Courier New" w:cs="Courier New"/>
       </w:rPr>
     </w:lvl>
     <w:lvl w:ilvl="2" w:tplc="04090005" w:tentative="1">
@@ -2563,7 +2590,7 @@
         <w:ind w:left="2520" w:hanging="360"/>
       </w:pPr>
       <w:rPr>
-        <w:rFonts w:ascii="Wingdings" w:hAnsi="Wingdings" w:hint="default"/>
+        <w:rFonts w:hint="default" w:ascii="Wingdings" w:hAnsi="Wingdings"/>
       </w:rPr>
     </w:lvl>
     <w:lvl w:ilvl="3" w:tplc="04090001" w:tentative="1">
@@ -2575,7 +2602,7 @@
         <w:ind w:left="3240" w:hanging="360"/>
       </w:pPr>
       <w:rPr>
-        <w:rFonts w:ascii="Symbol" w:hAnsi="Symbol" w:hint="default"/>
+        <w:rFonts w:hint="default" w:ascii="Symbol" w:hAnsi="Symbol"/>
       </w:rPr>
     </w:lvl>
     <w:lvl w:ilvl="4" w:tplc="04090003" w:tentative="1">
@@ -2587,7 +2614,7 @@
         <w:ind w:left="3960" w:hanging="360"/>
       </w:pPr>
       <w:rPr>
-        <w:rFonts w:ascii="Courier New" w:hAnsi="Courier New" w:cs="Courier New" w:hint="default"/>
+        <w:rFonts w:hint="default" w:ascii="Courier New" w:hAnsi="Courier New" w:cs="Courier New"/>
       </w:rPr>
     </w:lvl>
     <w:lvl w:ilvl="5" w:tplc="04090005" w:tentative="1">
@@ -2599,7 +2626,7 @@
         <w:ind w:left="4680" w:hanging="360"/>
       </w:pPr>
       <w:rPr>
-        <w:rFonts w:ascii="Wingdings" w:hAnsi="Wingdings" w:hint="default"/>
+        <w:rFonts w:hint="default" w:ascii="Wingdings" w:hAnsi="Wingdings"/>
       </w:rPr>
     </w:lvl>
     <w:lvl w:ilvl="6" w:tplc="04090001" w:tentative="1">
@@ -2611,7 +2638,7 @@
         <w:ind w:left="5400" w:hanging="360"/>
       </w:pPr>
       <w:rPr>
-        <w:rFonts w:ascii="Symbol" w:hAnsi="Symbol" w:hint="default"/>
+        <w:rFonts w:hint="default" w:ascii="Symbol" w:hAnsi="Symbol"/>
       </w:rPr>
     </w:lvl>
     <w:lvl w:ilvl="7" w:tplc="04090003" w:tentative="1">
@@ -2623,7 +2650,7 @@
         <w:ind w:left="6120" w:hanging="360"/>
       </w:pPr>
       <w:rPr>
-        <w:rFonts w:ascii="Courier New" w:hAnsi="Courier New" w:cs="Courier New" w:hint="default"/>
+        <w:rFonts w:hint="default" w:ascii="Courier New" w:hAnsi="Courier New" w:cs="Courier New"/>
       </w:rPr>
     </w:lvl>
     <w:lvl w:ilvl="8" w:tplc="04090005" w:tentative="1">
@@ -2635,7 +2662,7 @@
         <w:ind w:left="6840" w:hanging="360"/>
       </w:pPr>
       <w:rPr>
-        <w:rFonts w:ascii="Wingdings" w:hAnsi="Wingdings" w:hint="default"/>
+        <w:rFonts w:hint="default" w:ascii="Wingdings" w:hAnsi="Wingdings"/>
       </w:rPr>
     </w:lvl>
   </w:abstractNum>
@@ -2652,7 +2679,7 @@
         <w:ind w:left="720" w:hanging="360"/>
       </w:pPr>
       <w:rPr>
-        <w:rFonts w:ascii="Symbol" w:hAnsi="Symbol" w:hint="default"/>
+        <w:rFonts w:hint="default" w:ascii="Symbol" w:hAnsi="Symbol"/>
       </w:rPr>
     </w:lvl>
     <w:lvl w:ilvl="1" w:tplc="04090003" w:tentative="1">
@@ -2664,7 +2691,7 @@
         <w:ind w:left="1440" w:hanging="360"/>
       </w:pPr>
       <w:rPr>
-        <w:rFonts w:ascii="Courier New" w:hAnsi="Courier New" w:cs="Courier New" w:hint="default"/>
+        <w:rFonts w:hint="default" w:ascii="Courier New" w:hAnsi="Courier New" w:cs="Courier New"/>
       </w:rPr>
     </w:lvl>
     <w:lvl w:ilvl="2" w:tplc="04090005" w:tentative="1">
@@ -2676,7 +2703,7 @@
         <w:ind w:left="2160" w:hanging="360"/>
       </w:pPr>
       <w:rPr>
-        <w:rFonts w:ascii="Wingdings" w:hAnsi="Wingdings" w:hint="default"/>
+        <w:rFonts w:hint="default" w:ascii="Wingdings" w:hAnsi="Wingdings"/>
       </w:rPr>
     </w:lvl>
     <w:lvl w:ilvl="3" w:tplc="04090001" w:tentative="1">
@@ -2688,7 +2715,7 @@
         <w:ind w:left="2880" w:hanging="360"/>
       </w:pPr>
       <w:rPr>
-        <w:rFonts w:ascii="Symbol" w:hAnsi="Symbol" w:hint="default"/>
+        <w:rFonts w:hint="default" w:ascii="Symbol" w:hAnsi="Symbol"/>
       </w:rPr>
     </w:lvl>
     <w:lvl w:ilvl="4" w:tplc="04090003" w:tentative="1">
@@ -2700,7 +2727,7 @@
         <w:ind w:left="3600" w:hanging="360"/>
       </w:pPr>
       <w:rPr>
-        <w:rFonts w:ascii="Courier New" w:hAnsi="Courier New" w:cs="Courier New" w:hint="default"/>
+        <w:rFonts w:hint="default" w:ascii="Courier New" w:hAnsi="Courier New" w:cs="Courier New"/>
       </w:rPr>
     </w:lvl>
     <w:lvl w:ilvl="5" w:tplc="04090005" w:tentative="1">
@@ -2712,7 +2739,7 @@
         <w:ind w:left="4320" w:hanging="360"/>
       </w:pPr>
       <w:rPr>
-        <w:rFonts w:ascii="Wingdings" w:hAnsi="Wingdings" w:hint="default"/>
+        <w:rFonts w:hint="default" w:ascii="Wingdings" w:hAnsi="Wingdings"/>
       </w:rPr>
     </w:lvl>
     <w:lvl w:ilvl="6" w:tplc="04090001" w:tentative="1">
@@ -2724,7 +2751,7 @@
         <w:ind w:left="5040" w:hanging="360"/>
       </w:pPr>
       <w:rPr>
-        <w:rFonts w:ascii="Symbol" w:hAnsi="Symbol" w:hint="default"/>
+        <w:rFonts w:hint="default" w:ascii="Symbol" w:hAnsi="Symbol"/>
       </w:rPr>
     </w:lvl>
     <w:lvl w:ilvl="7" w:tplc="04090003" w:tentative="1">
@@ -2736,7 +2763,7 @@
         <w:ind w:left="5760" w:hanging="360"/>
       </w:pPr>
       <w:rPr>
-        <w:rFonts w:ascii="Courier New" w:hAnsi="Courier New" w:cs="Courier New" w:hint="default"/>
+        <w:rFonts w:hint="default" w:ascii="Courier New" w:hAnsi="Courier New" w:cs="Courier New"/>
       </w:rPr>
     </w:lvl>
     <w:lvl w:ilvl="8" w:tplc="04090005" w:tentative="1">
@@ -2748,7 +2775,7 @@
         <w:ind w:left="6480" w:hanging="360"/>
       </w:pPr>
       <w:rPr>
-        <w:rFonts w:ascii="Wingdings" w:hAnsi="Wingdings" w:hint="default"/>
+        <w:rFonts w:hint="default" w:ascii="Wingdings" w:hAnsi="Wingdings"/>
       </w:rPr>
     </w:lvl>
   </w:abstractNum>
@@ -2765,7 +2792,7 @@
         <w:ind w:left="1080" w:hanging="360"/>
       </w:pPr>
       <w:rPr>
-        <w:rFonts w:ascii="Symbol" w:hAnsi="Symbol" w:hint="default"/>
+        <w:rFonts w:hint="default" w:ascii="Symbol" w:hAnsi="Symbol"/>
       </w:rPr>
     </w:lvl>
     <w:lvl w:ilvl="1" w:tplc="04090003" w:tentative="1">
@@ -2777,7 +2804,7 @@
         <w:ind w:left="1800" w:hanging="360"/>
       </w:pPr>
       <w:rPr>
-        <w:rFonts w:ascii="Courier New" w:hAnsi="Courier New" w:cs="Courier New" w:hint="default"/>
+        <w:rFonts w:hint="default" w:ascii="Courier New" w:hAnsi="Courier New" w:cs="Courier New"/>
       </w:rPr>
     </w:lvl>
     <w:lvl w:ilvl="2" w:tplc="04090005" w:tentative="1">
@@ -2789,7 +2816,7 @@
         <w:ind w:left="2520" w:hanging="360"/>
       </w:pPr>
       <w:rPr>
-        <w:rFonts w:ascii="Wingdings" w:hAnsi="Wingdings" w:hint="default"/>
+        <w:rFonts w:hint="default" w:ascii="Wingdings" w:hAnsi="Wingdings"/>
       </w:rPr>
     </w:lvl>
     <w:lvl w:ilvl="3" w:tplc="04090001" w:tentative="1">
@@ -2801,7 +2828,7 @@
         <w:ind w:left="3240" w:hanging="360"/>
       </w:pPr>
       <w:rPr>
-        <w:rFonts w:ascii="Symbol" w:hAnsi="Symbol" w:hint="default"/>
+        <w:rFonts w:hint="default" w:ascii="Symbol" w:hAnsi="Symbol"/>
       </w:rPr>
     </w:lvl>
     <w:lvl w:ilvl="4" w:tplc="04090003" w:tentative="1">
@@ -2813,7 +2840,7 @@
         <w:ind w:left="3960" w:hanging="360"/>
       </w:pPr>
       <w:rPr>
-        <w:rFonts w:ascii="Courier New" w:hAnsi="Courier New" w:cs="Courier New" w:hint="default"/>
+        <w:rFonts w:hint="default" w:ascii="Courier New" w:hAnsi="Courier New" w:cs="Courier New"/>
       </w:rPr>
     </w:lvl>
     <w:lvl w:ilvl="5" w:tplc="04090005" w:tentative="1">
@@ -2825,7 +2852,7 @@
         <w:ind w:left="4680" w:hanging="360"/>
       </w:pPr>
       <w:rPr>
-        <w:rFonts w:ascii="Wingdings" w:hAnsi="Wingdings" w:hint="default"/>
+        <w:rFonts w:hint="default" w:ascii="Wingdings" w:hAnsi="Wingdings"/>
       </w:rPr>
     </w:lvl>
     <w:lvl w:ilvl="6" w:tplc="04090001" w:tentative="1">
@@ -2837,7 +2864,7 @@
         <w:ind w:left="5400" w:hanging="360"/>
       </w:pPr>
       <w:rPr>
-        <w:rFonts w:ascii="Symbol" w:hAnsi="Symbol" w:hint="default"/>
+        <w:rFonts w:hint="default" w:ascii="Symbol" w:hAnsi="Symbol"/>
       </w:rPr>
     </w:lvl>
     <w:lvl w:ilvl="7" w:tplc="04090003" w:tentative="1">
@@ -2849,7 +2876,7 @@
         <w:ind w:left="6120" w:hanging="360"/>
       </w:pPr>
       <w:rPr>
-        <w:rFonts w:ascii="Courier New" w:hAnsi="Courier New" w:cs="Courier New" w:hint="default"/>
+        <w:rFonts w:hint="default" w:ascii="Courier New" w:hAnsi="Courier New" w:cs="Courier New"/>
       </w:rPr>
     </w:lvl>
     <w:lvl w:ilvl="8" w:tplc="04090005" w:tentative="1">
@@ -2861,7 +2888,7 @@
         <w:ind w:left="6840" w:hanging="360"/>
       </w:pPr>
       <w:rPr>
-        <w:rFonts w:ascii="Wingdings" w:hAnsi="Wingdings" w:hint="default"/>
+        <w:rFonts w:hint="default" w:ascii="Wingdings" w:hAnsi="Wingdings"/>
       </w:rPr>
     </w:lvl>
   </w:abstractNum>
@@ -2878,7 +2905,7 @@
         <w:ind w:left="720" w:hanging="360"/>
       </w:pPr>
       <w:rPr>
-        <w:rFonts w:ascii="Symbol" w:hAnsi="Symbol" w:hint="default"/>
+        <w:rFonts w:hint="default" w:ascii="Symbol" w:hAnsi="Symbol"/>
       </w:rPr>
     </w:lvl>
     <w:lvl w:ilvl="1" w:tplc="04090003" w:tentative="1">
@@ -2890,7 +2917,7 @@
         <w:ind w:left="1440" w:hanging="360"/>
       </w:pPr>
       <w:rPr>
-        <w:rFonts w:ascii="Courier New" w:hAnsi="Courier New" w:cs="Courier New" w:hint="default"/>
+        <w:rFonts w:hint="default" w:ascii="Courier New" w:hAnsi="Courier New" w:cs="Courier New"/>
       </w:rPr>
     </w:lvl>
     <w:lvl w:ilvl="2" w:tplc="04090005" w:tentative="1">
@@ -2902,7 +2929,7 @@
         <w:ind w:left="2160" w:hanging="360"/>
       </w:pPr>
       <w:rPr>
-        <w:rFonts w:ascii="Wingdings" w:hAnsi="Wingdings" w:hint="default"/>
+        <w:rFonts w:hint="default" w:ascii="Wingdings" w:hAnsi="Wingdings"/>
       </w:rPr>
     </w:lvl>
     <w:lvl w:ilvl="3" w:tplc="04090001" w:tentative="1">
@@ -2914,7 +2941,7 @@
         <w:ind w:left="2880" w:hanging="360"/>
       </w:pPr>
       <w:rPr>
-        <w:rFonts w:ascii="Symbol" w:hAnsi="Symbol" w:hint="default"/>
+        <w:rFonts w:hint="default" w:ascii="Symbol" w:hAnsi="Symbol"/>
       </w:rPr>
     </w:lvl>
     <w:lvl w:ilvl="4" w:tplc="04090003" w:tentative="1">
@@ -2926,7 +2953,7 @@
         <w:ind w:left="3600" w:hanging="360"/>
       </w:pPr>
       <w:rPr>
-        <w:rFonts w:ascii="Courier New" w:hAnsi="Courier New" w:cs="Courier New" w:hint="default"/>
+        <w:rFonts w:hint="default" w:ascii="Courier New" w:hAnsi="Courier New" w:cs="Courier New"/>
       </w:rPr>
     </w:lvl>
     <w:lvl w:ilvl="5" w:tplc="04090005" w:tentative="1">
@@ -2938,7 +2965,7 @@
         <w:ind w:left="4320" w:hanging="360"/>
       </w:pPr>
       <w:rPr>
-        <w:rFonts w:ascii="Wingdings" w:hAnsi="Wingdings" w:hint="default"/>
+        <w:rFonts w:hint="default" w:ascii="Wingdings" w:hAnsi="Wingdings"/>
       </w:rPr>
     </w:lvl>
     <w:lvl w:ilvl="6" w:tplc="04090001" w:tentative="1">
@@ -2950,7 +2977,7 @@
         <w:ind w:left="5040" w:hanging="360"/>
       </w:pPr>
       <w:rPr>
-        <w:rFonts w:ascii="Symbol" w:hAnsi="Symbol" w:hint="default"/>
+        <w:rFonts w:hint="default" w:ascii="Symbol" w:hAnsi="Symbol"/>
       </w:rPr>
     </w:lvl>
     <w:lvl w:ilvl="7" w:tplc="04090003" w:tentative="1">
@@ -2962,7 +2989,7 @@
         <w:ind w:left="5760" w:hanging="360"/>
       </w:pPr>
       <w:rPr>
-        <w:rFonts w:ascii="Courier New" w:hAnsi="Courier New" w:cs="Courier New" w:hint="default"/>
+        <w:rFonts w:hint="default" w:ascii="Courier New" w:hAnsi="Courier New" w:cs="Courier New"/>
       </w:rPr>
     </w:lvl>
     <w:lvl w:ilvl="8" w:tplc="04090005" w:tentative="1">
@@ -2974,7 +3001,7 @@
         <w:ind w:left="6480" w:hanging="360"/>
       </w:pPr>
       <w:rPr>
-        <w:rFonts w:ascii="Wingdings" w:hAnsi="Wingdings" w:hint="default"/>
+        <w:rFonts w:hint="default" w:ascii="Wingdings" w:hAnsi="Wingdings"/>
       </w:rPr>
     </w:lvl>
   </w:abstractNum>
@@ -2991,7 +3018,7 @@
         <w:ind w:left="720" w:hanging="360"/>
       </w:pPr>
       <w:rPr>
-        <w:rFonts w:ascii="Symbol" w:hAnsi="Symbol" w:hint="default"/>
+        <w:rFonts w:hint="default" w:ascii="Symbol" w:hAnsi="Symbol"/>
       </w:rPr>
     </w:lvl>
     <w:lvl w:ilvl="1" w:tplc="04090003" w:tentative="1">
@@ -3003,7 +3030,7 @@
         <w:ind w:left="1440" w:hanging="360"/>
       </w:pPr>
       <w:rPr>
-        <w:rFonts w:ascii="Courier New" w:hAnsi="Courier New" w:cs="Courier New" w:hint="default"/>
+        <w:rFonts w:hint="default" w:ascii="Courier New" w:hAnsi="Courier New" w:cs="Courier New"/>
       </w:rPr>
     </w:lvl>
     <w:lvl w:ilvl="2" w:tplc="04090005" w:tentative="1">
@@ -3015,7 +3042,7 @@
         <w:ind w:left="2160" w:hanging="360"/>
       </w:pPr>
       <w:rPr>
-        <w:rFonts w:ascii="Wingdings" w:hAnsi="Wingdings" w:hint="default"/>
+        <w:rFonts w:hint="default" w:ascii="Wingdings" w:hAnsi="Wingdings"/>
       </w:rPr>
     </w:lvl>
     <w:lvl w:ilvl="3" w:tplc="04090001" w:tentative="1">
@@ -3027,7 +3054,7 @@
         <w:ind w:left="2880" w:hanging="360"/>
       </w:pPr>
       <w:rPr>
-        <w:rFonts w:ascii="Symbol" w:hAnsi="Symbol" w:hint="default"/>
+        <w:rFonts w:hint="default" w:ascii="Symbol" w:hAnsi="Symbol"/>
       </w:rPr>
     </w:lvl>
     <w:lvl w:ilvl="4" w:tplc="04090003" w:tentative="1">
@@ -3039,7 +3066,7 @@
         <w:ind w:left="3600" w:hanging="360"/>
       </w:pPr>
       <w:rPr>
-        <w:rFonts w:ascii="Courier New" w:hAnsi="Courier New" w:cs="Courier New" w:hint="default"/>
+        <w:rFonts w:hint="default" w:ascii="Courier New" w:hAnsi="Courier New" w:cs="Courier New"/>
       </w:rPr>
     </w:lvl>
     <w:lvl w:ilvl="5" w:tplc="04090005" w:tentative="1">
@@ -3051,7 +3078,7 @@
         <w:ind w:left="4320" w:hanging="360"/>
       </w:pPr>
       <w:rPr>
-        <w:rFonts w:ascii="Wingdings" w:hAnsi="Wingdings" w:hint="default"/>
+        <w:rFonts w:hint="default" w:ascii="Wingdings" w:hAnsi="Wingdings"/>
       </w:rPr>
     </w:lvl>
     <w:lvl w:ilvl="6" w:tplc="04090001" w:tentative="1">
@@ -3063,7 +3090,7 @@
         <w:ind w:left="5040" w:hanging="360"/>
       </w:pPr>
       <w:rPr>
-        <w:rFonts w:ascii="Symbol" w:hAnsi="Symbol" w:hint="default"/>
+        <w:rFonts w:hint="default" w:ascii="Symbol" w:hAnsi="Symbol"/>
       </w:rPr>
     </w:lvl>
     <w:lvl w:ilvl="7" w:tplc="04090003" w:tentative="1">
@@ -3075,7 +3102,7 @@
         <w:ind w:left="5760" w:hanging="360"/>
       </w:pPr>
       <w:rPr>
-        <w:rFonts w:ascii="Courier New" w:hAnsi="Courier New" w:cs="Courier New" w:hint="default"/>
+        <w:rFonts w:hint="default" w:ascii="Courier New" w:hAnsi="Courier New" w:cs="Courier New"/>
       </w:rPr>
     </w:lvl>
     <w:lvl w:ilvl="8" w:tplc="04090005" w:tentative="1">
@@ -3087,7 +3114,7 @@
         <w:ind w:left="6480" w:hanging="360"/>
       </w:pPr>
       <w:rPr>
-        <w:rFonts w:ascii="Wingdings" w:hAnsi="Wingdings" w:hint="default"/>
+        <w:rFonts w:hint="default" w:ascii="Wingdings" w:hAnsi="Wingdings"/>
       </w:rPr>
     </w:lvl>
   </w:abstractNum>
@@ -3126,7 +3153,7 @@
   <w:docDefaults>
     <w:rPrDefault>
       <w:rPr>
-        <w:rFonts w:asciiTheme="minorHAnsi" w:eastAsiaTheme="minorHAnsi" w:hAnsiTheme="minorHAnsi" w:cstheme="minorBidi"/>
+        <w:rFonts w:asciiTheme="minorHAnsi" w:hAnsiTheme="minorHAnsi" w:eastAsiaTheme="minorHAnsi" w:cstheme="minorBidi"/>
         <w:sz w:val="22"/>
         <w:szCs w:val="22"/>
         <w:lang w:val="en-US" w:eastAsia="en-US" w:bidi="ar-SA"/>
@@ -3141,14 +3168,14 @@
   <w:latentStyles w:defLockedState="0" w:defUIPriority="99" w:defSemiHidden="0" w:defUnhideWhenUsed="0" w:defQFormat="0" w:count="382">
     <w:lsdException w:name="Normal" w:uiPriority="0" w:qFormat="1"/>
     <w:lsdException w:name="heading 1" w:uiPriority="9" w:qFormat="1"/>
-    <w:lsdException w:name="heading 2" w:semiHidden="1" w:uiPriority="9" w:unhideWhenUsed="1" w:qFormat="1"/>
-    <w:lsdException w:name="heading 3" w:semiHidden="1" w:uiPriority="9" w:unhideWhenUsed="1" w:qFormat="1"/>
-    <w:lsdException w:name="heading 4" w:semiHidden="1" w:uiPriority="9" w:unhideWhenUsed="1" w:qFormat="1"/>
-    <w:lsdException w:name="heading 5" w:semiHidden="1" w:uiPriority="9" w:unhideWhenUsed="1" w:qFormat="1"/>
-    <w:lsdException w:name="heading 6" w:semiHidden="1" w:uiPriority="9" w:unhideWhenUsed="1" w:qFormat="1"/>
-    <w:lsdException w:name="heading 7" w:semiHidden="1" w:uiPriority="9" w:unhideWhenUsed="1" w:qFormat="1"/>
-    <w:lsdException w:name="heading 8" w:semiHidden="1" w:uiPriority="9" w:unhideWhenUsed="1" w:qFormat="1"/>
-    <w:lsdException w:name="heading 9" w:semiHidden="1" w:uiPriority="9" w:unhideWhenUsed="1" w:qFormat="1"/>
+    <w:lsdException w:name="heading 2" w:uiPriority="9" w:semiHidden="1" w:unhideWhenUsed="1" w:qFormat="1"/>
+    <w:lsdException w:name="heading 3" w:uiPriority="9" w:semiHidden="1" w:unhideWhenUsed="1" w:qFormat="1"/>
+    <w:lsdException w:name="heading 4" w:uiPriority="9" w:semiHidden="1" w:unhideWhenUsed="1" w:qFormat="1"/>
+    <w:lsdException w:name="heading 5" w:uiPriority="9" w:semiHidden="1" w:unhideWhenUsed="1" w:qFormat="1"/>
+    <w:lsdException w:name="heading 6" w:uiPriority="9" w:semiHidden="1" w:unhideWhenUsed="1" w:qFormat="1"/>
+    <w:lsdException w:name="heading 7" w:uiPriority="9" w:semiHidden="1" w:unhideWhenUsed="1" w:qFormat="1"/>
+    <w:lsdException w:name="heading 8" w:uiPriority="9" w:semiHidden="1" w:unhideWhenUsed="1" w:qFormat="1"/>
+    <w:lsdException w:name="heading 9" w:uiPriority="9" w:semiHidden="1" w:unhideWhenUsed="1" w:qFormat="1"/>
     <w:lsdException w:name="index 1" w:semiHidden="1" w:unhideWhenUsed="1"/>
     <w:lsdException w:name="index 2" w:semiHidden="1" w:unhideWhenUsed="1"/>
     <w:lsdException w:name="index 3" w:semiHidden="1" w:unhideWhenUsed="1"/>
@@ -3158,22 +3185,22 @@
     <w:lsdException w:name="index 7" w:semiHidden="1" w:unhideWhenUsed="1"/>
     <w:lsdException w:name="index 8" w:semiHidden="1" w:unhideWhenUsed="1"/>
     <w:lsdException w:name="index 9" w:semiHidden="1" w:unhideWhenUsed="1"/>
-    <w:lsdException w:name="toc 1" w:semiHidden="1" w:uiPriority="39" w:unhideWhenUsed="1"/>
-    <w:lsdException w:name="toc 2" w:semiHidden="1" w:uiPriority="39" w:unhideWhenUsed="1"/>
-    <w:lsdException w:name="toc 3" w:semiHidden="1" w:uiPriority="39" w:unhideWhenUsed="1"/>
-    <w:lsdException w:name="toc 4" w:semiHidden="1" w:uiPriority="39" w:unhideWhenUsed="1"/>
-    <w:lsdException w:name="toc 5" w:semiHidden="1" w:uiPriority="39" w:unhideWhenUsed="1"/>
-    <w:lsdException w:name="toc 6" w:semiHidden="1" w:uiPriority="39" w:unhideWhenUsed="1"/>
-    <w:lsdException w:name="toc 7" w:semiHidden="1" w:uiPriority="39" w:unhideWhenUsed="1"/>
-    <w:lsdException w:name="toc 8" w:semiHidden="1" w:uiPriority="39" w:unhideWhenUsed="1"/>
-    <w:lsdException w:name="toc 9" w:semiHidden="1" w:uiPriority="39" w:unhideWhenUsed="1"/>
+    <w:lsdException w:name="toc 1" w:uiPriority="39" w:semiHidden="1" w:unhideWhenUsed="1"/>
+    <w:lsdException w:name="toc 2" w:uiPriority="39" w:semiHidden="1" w:unhideWhenUsed="1"/>
+    <w:lsdException w:name="toc 3" w:uiPriority="39" w:semiHidden="1" w:unhideWhenUsed="1"/>
+    <w:lsdException w:name="toc 4" w:uiPriority="39" w:semiHidden="1" w:unhideWhenUsed="1"/>
+    <w:lsdException w:name="toc 5" w:uiPriority="39" w:semiHidden="1" w:unhideWhenUsed="1"/>
+    <w:lsdException w:name="toc 6" w:uiPriority="39" w:semiHidden="1" w:unhideWhenUsed="1"/>
+    <w:lsdException w:name="toc 7" w:uiPriority="39" w:semiHidden="1" w:unhideWhenUsed="1"/>
+    <w:lsdException w:name="toc 8" w:uiPriority="39" w:semiHidden="1" w:unhideWhenUsed="1"/>
+    <w:lsdException w:name="toc 9" w:uiPriority="39" w:semiHidden="1" w:unhideWhenUsed="1"/>
     <w:lsdException w:name="Normal Indent" w:semiHidden="1" w:unhideWhenUsed="1"/>
     <w:lsdException w:name="footnote text" w:semiHidden="1" w:unhideWhenUsed="1"/>
     <w:lsdException w:name="annotation text" w:semiHidden="1" w:unhideWhenUsed="1"/>
     <w:lsdException w:name="header" w:semiHidden="1" w:unhideWhenUsed="1"/>
     <w:lsdException w:name="footer" w:semiHidden="1" w:unhideWhenUsed="1"/>
     <w:lsdException w:name="index heading" w:semiHidden="1" w:unhideWhenUsed="1"/>
-    <w:lsdException w:name="caption" w:semiHidden="1" w:uiPriority="35" w:unhideWhenUsed="1" w:qFormat="1"/>
+    <w:lsdException w:name="caption" w:uiPriority="35" w:semiHidden="1" w:unhideWhenUsed="1" w:qFormat="1"/>
     <w:lsdException w:name="table of figures" w:semiHidden="1" w:unhideWhenUsed="1"/>
     <w:lsdException w:name="envelope address" w:semiHidden="1" w:unhideWhenUsed="1"/>
     <w:lsdException w:name="envelope return" w:semiHidden="1" w:unhideWhenUsed="1"/>
@@ -3204,7 +3231,7 @@
     <w:lsdException w:name="Title" w:uiPriority="10" w:qFormat="1"/>
     <w:lsdException w:name="Closing" w:semiHidden="1" w:unhideWhenUsed="1"/>
     <w:lsdException w:name="Signature" w:semiHidden="1" w:unhideWhenUsed="1"/>
-    <w:lsdException w:name="Default Paragraph Font" w:semiHidden="1" w:uiPriority="1" w:unhideWhenUsed="1"/>
+    <w:lsdException w:name="Default Paragraph Font" w:uiPriority="1" w:semiHidden="1" w:unhideWhenUsed="1"/>
     <w:lsdException w:name="Body Text" w:semiHidden="1" w:unhideWhenUsed="1"/>
     <w:lsdException w:name="Body Text Indent" w:semiHidden="1" w:unhideWhenUsed="1"/>
     <w:lsdException w:name="List Continue" w:semiHidden="1" w:unhideWhenUsed="1"/>
@@ -3404,8 +3431,8 @@
     <w:lsdException w:name="Subtle Reference" w:uiPriority="31" w:qFormat="1"/>
     <w:lsdException w:name="Intense Reference" w:uiPriority="32" w:qFormat="1"/>
     <w:lsdException w:name="Book Title" w:uiPriority="33" w:qFormat="1"/>
-    <w:lsdException w:name="Bibliography" w:semiHidden="1" w:uiPriority="37" w:unhideWhenUsed="1"/>
-    <w:lsdException w:name="TOC Heading" w:semiHidden="1" w:uiPriority="39" w:unhideWhenUsed="1" w:qFormat="1"/>
+    <w:lsdException w:name="Bibliography" w:uiPriority="37" w:semiHidden="1" w:unhideWhenUsed="1"/>
+    <w:lsdException w:name="TOC Heading" w:uiPriority="39" w:semiHidden="1" w:unhideWhenUsed="1" w:qFormat="1"/>
     <w:lsdException w:name="Plain Table 1" w:uiPriority="41"/>
     <w:lsdException w:name="Plain Table 2" w:uiPriority="42"/>
     <w:lsdException w:name="Plain Table 3" w:uiPriority="43"/>
@@ -3511,7 +3538,7 @@
     <w:lsdException w:name="List Table 6 Colorful Accent 6" w:uiPriority="51"/>
     <w:lsdException w:name="List Table 7 Colorful Accent 6" w:uiPriority="52"/>
   </w:latentStyles>
-  <w:style w:type="paragraph" w:default="1" w:styleId="Normal">
+  <w:style w:type="paragraph" w:styleId="Normal" w:default="1">
     <w:name w:val="Normal"/>
     <w:qFormat/>
   </w:style>
@@ -3527,20 +3554,20 @@
       <w:outlineLvl w:val="1"/>
     </w:pPr>
     <w:rPr>
-      <w:rFonts w:ascii="Times New Roman" w:eastAsia="Times New Roman" w:hAnsi="Times New Roman" w:cs="Times New Roman"/>
+      <w:rFonts w:ascii="Times New Roman" w:hAnsi="Times New Roman" w:eastAsia="Times New Roman" w:cs="Times New Roman"/>
       <w:b/>
       <w:bCs/>
       <w:sz w:val="36"/>
       <w:szCs w:val="36"/>
     </w:rPr>
   </w:style>
-  <w:style w:type="character" w:default="1" w:styleId="DefaultParagraphFont">
+  <w:style w:type="character" w:styleId="DefaultParagraphFont" w:default="1">
     <w:name w:val="Default Paragraph Font"/>
     <w:uiPriority w:val="1"/>
     <w:semiHidden/>
     <w:unhideWhenUsed/>
   </w:style>
-  <w:style w:type="table" w:default="1" w:styleId="TableNormal">
+  <w:style w:type="table" w:styleId="TableNormal" w:default="1">
     <w:name w:val="Normal Table"/>
     <w:uiPriority w:val="99"/>
     <w:semiHidden/>
@@ -3555,20 +3582,20 @@
       </w:tblCellMar>
     </w:tblPr>
   </w:style>
-  <w:style w:type="numbering" w:default="1" w:styleId="NoList">
+  <w:style w:type="numbering" w:styleId="NoList" w:default="1">
     <w:name w:val="No List"/>
     <w:uiPriority w:val="99"/>
     <w:semiHidden/>
     <w:unhideWhenUsed/>
   </w:style>
-  <w:style w:type="character" w:customStyle="1" w:styleId="Heading2Char">
+  <w:style w:type="character" w:styleId="Heading2Char" w:customStyle="1">
     <w:name w:val="Heading 2 Char"/>
     <w:basedOn w:val="DefaultParagraphFont"/>
     <w:link w:val="Heading2"/>
     <w:uiPriority w:val="9"/>
     <w:rsid w:val="00746E9B"/>
     <w:rPr>
-      <w:rFonts w:ascii="Times New Roman" w:eastAsia="Times New Roman" w:hAnsi="Times New Roman" w:cs="Times New Roman"/>
+      <w:rFonts w:ascii="Times New Roman" w:hAnsi="Times New Roman" w:eastAsia="Times New Roman" w:cs="Times New Roman"/>
       <w:b/>
       <w:bCs/>
       <w:sz w:val="36"/>
@@ -3597,7 +3624,7 @@
       <w:spacing w:before="100" w:beforeAutospacing="1" w:after="100" w:afterAutospacing="1" w:line="240" w:lineRule="auto"/>
     </w:pPr>
     <w:rPr>
-      <w:rFonts w:ascii="Times New Roman" w:eastAsia="Times New Roman" w:hAnsi="Times New Roman" w:cs="Times New Roman"/>
+      <w:rFonts w:ascii="Times New Roman" w:hAnsi="Times New Roman" w:eastAsia="Times New Roman" w:cs="Times New Roman"/>
       <w:sz w:val="24"/>
       <w:szCs w:val="24"/>
     </w:rPr>
@@ -3613,12 +3640,12 @@
     <w:tblPr>
       <w:tblInd w:w="0" w:type="dxa"/>
       <w:tblBorders>
-        <w:top w:val="single" w:sz="4" w:space="0" w:color="auto"/>
-        <w:left w:val="single" w:sz="4" w:space="0" w:color="auto"/>
-        <w:bottom w:val="single" w:sz="4" w:space="0" w:color="auto"/>
-        <w:right w:val="single" w:sz="4" w:space="0" w:color="auto"/>
-        <w:insideH w:val="single" w:sz="4" w:space="0" w:color="auto"/>
-        <w:insideV w:val="single" w:sz="4" w:space="0" w:color="auto"/>
+        <w:top w:val="single" w:color="auto" w:sz="4" w:space="0"/>
+        <w:left w:val="single" w:color="auto" w:sz="4" w:space="0"/>
+        <w:bottom w:val="single" w:color="auto" w:sz="4" w:space="0"/>
+        <w:right w:val="single" w:color="auto" w:sz="4" w:space="0"/>
+        <w:insideH w:val="single" w:color="auto" w:sz="4" w:space="0"/>
+        <w:insideV w:val="single" w:color="auto" w:sz="4" w:space="0"/>
       </w:tblBorders>
       <w:tblCellMar>
         <w:top w:w="0" w:type="dxa"/>

</xml_diff>